<commit_message>
Refactored the plugin to make the exit logic more sensible and independent from nested if statements.
</commit_message>
<xml_diff>
--- a/ReadMe.docx
+++ b/ReadMe.docx
@@ -7,6 +7,7 @@
         <w:rPr>
           <w:rFonts w:asciiTheme="majorHAnsi" w:eastAsiaTheme="majorEastAsia" w:hAnsiTheme="majorHAnsi" w:cstheme="majorBidi"/>
           <w:caps/>
+          <w:lang w:eastAsia="en-US"/>
         </w:rPr>
         <w:id w:val="-304390163"/>
         <w:docPartObj>
@@ -18,7 +19,6 @@
         <w:rPr>
           <w:rFonts w:asciiTheme="minorHAnsi" w:eastAsiaTheme="minorHAnsi" w:hAnsiTheme="minorHAnsi" w:cstheme="minorBidi"/>
           <w:caps w:val="0"/>
-          <w:lang w:eastAsia="en-US"/>
         </w:rPr>
       </w:sdtEndPr>
       <w:sdtContent>
@@ -41,6 +41,7 @@
                 <w:rPr>
                   <w:rFonts w:asciiTheme="majorHAnsi" w:eastAsiaTheme="majorEastAsia" w:hAnsiTheme="majorHAnsi" w:cstheme="majorBidi"/>
                   <w:caps/>
+                  <w:lang w:eastAsia="en-US"/>
                 </w:rPr>
                 <w:alias w:val="Company"/>
                 <w:id w:val="15524243"/>
@@ -50,6 +51,11 @@
                 <w:dataBinding w:prefixMappings="xmlns:ns0='http://schemas.openxmlformats.org/officeDocument/2006/extended-properties'" w:xpath="/ns0:Properties[1]/ns0:Company[1]" w:storeItemID="{6668398D-A668-4E3E-A5EB-62B293D839F1}"/>
                 <w:text/>
               </w:sdtPr>
+              <w:sdtEndPr>
+                <w:rPr>
+                  <w:lang w:eastAsia="ja-JP"/>
+                </w:rPr>
+              </w:sdtEndPr>
               <w:sdtContent>
                 <w:tc>
                   <w:tcPr>
@@ -96,6 +102,7 @@
                 <w:dataBinding w:prefixMappings="xmlns:ns0='http://schemas.openxmlformats.org/package/2006/metadata/core-properties' xmlns:ns1='http://purl.org/dc/elements/1.1/'" w:xpath="/ns0:coreProperties[1]/ns1:title[1]" w:storeItemID="{6C3C8BC8-F283-45AE-878A-BAB7291924A1}"/>
                 <w:text/>
               </w:sdtPr>
+              <w:sdtEndPr/>
               <w:sdtContent>
                 <w:tc>
                   <w:tcPr>
@@ -129,8 +136,18 @@
                         <w:sz w:val="80"/>
                         <w:szCs w:val="80"/>
                       </w:rPr>
-                      <w:t xml:space="preserve"> Papercut</w:t>
+                      <w:t xml:space="preserve"> </w:t>
                     </w:r>
+                    <w:proofErr w:type="spellStart"/>
+                    <w:r>
+                      <w:rPr>
+                        <w:rFonts w:asciiTheme="majorHAnsi" w:eastAsiaTheme="majorEastAsia" w:hAnsiTheme="majorHAnsi" w:cstheme="majorBidi"/>
+                        <w:sz w:val="80"/>
+                        <w:szCs w:val="80"/>
+                      </w:rPr>
+                      <w:t>PaperCut</w:t>
+                    </w:r>
+                    <w:proofErr w:type="spellEnd"/>
                     <w:r>
                       <w:rPr>
                         <w:rFonts w:asciiTheme="majorHAnsi" w:eastAsiaTheme="majorEastAsia" w:hAnsiTheme="majorHAnsi" w:cstheme="majorBidi"/>
@@ -180,6 +197,7 @@
                 <w:dataBinding w:prefixMappings="xmlns:ns0='http://schemas.openxmlformats.org/package/2006/metadata/core-properties' xmlns:ns1='http://purl.org/dc/elements/1.1/'" w:xpath="/ns0:coreProperties[1]/ns1:subject[1]" w:storeItemID="{6C3C8BC8-F283-45AE-878A-BAB7291924A1}"/>
                 <w:text/>
               </w:sdtPr>
+              <w:sdtEndPr/>
               <w:sdtContent>
                 <w:tc>
                   <w:tcPr>
@@ -199,13 +217,23 @@
                         <w:szCs w:val="44"/>
                       </w:rPr>
                     </w:pPr>
+                    <w:proofErr w:type="spellStart"/>
                     <w:r>
                       <w:rPr>
                         <w:rFonts w:asciiTheme="majorHAnsi" w:eastAsiaTheme="majorEastAsia" w:hAnsiTheme="majorHAnsi" w:cstheme="majorBidi"/>
                         <w:sz w:val="44"/>
                         <w:szCs w:val="44"/>
                       </w:rPr>
-                      <w:t>Papercut™ Tracking Plugin Installation and Setup Guide</w:t>
+                      <w:t>PaperCut</w:t>
+                    </w:r>
+                    <w:proofErr w:type="spellEnd"/>
+                    <w:r>
+                      <w:rPr>
+                        <w:rFonts w:asciiTheme="majorHAnsi" w:eastAsiaTheme="majorEastAsia" w:hAnsiTheme="majorHAnsi" w:cstheme="majorBidi"/>
+                        <w:sz w:val="44"/>
+                        <w:szCs w:val="44"/>
+                      </w:rPr>
+                      <w:t>™ Tracking Plugin Installation and Setup Guide</w:t>
                     </w:r>
                   </w:p>
                 </w:tc>
@@ -249,6 +277,7 @@
                 <w:dataBinding w:prefixMappings="xmlns:ns0='http://schemas.openxmlformats.org/package/2006/metadata/core-properties' xmlns:ns1='http://purl.org/dc/elements/1.1/'" w:xpath="/ns0:coreProperties[1]/ns1:creator[1]" w:storeItemID="{6C3C8BC8-F283-45AE-878A-BAB7291924A1}"/>
                 <w:text/>
               </w:sdtPr>
+              <w:sdtEndPr/>
               <w:sdtContent>
                 <w:tc>
                   <w:tcPr>
@@ -300,6 +329,7 @@
                   <w:calendar w:val="gregorian"/>
                 </w:date>
               </w:sdtPr>
+              <w:sdtEndPr/>
               <w:sdtContent>
                 <w:tc>
                   <w:tcPr>
@@ -344,12 +374,10 @@
               <w:sdtPr>
                 <w:alias w:val="Abstract"/>
                 <w:id w:val="8276291"/>
-                <w:placeholder>
-                  <w:docPart w:val="E5941F19EC944AE081151DEC44F006E5"/>
-                </w:placeholder>
                 <w:dataBinding w:prefixMappings="xmlns:ns0='http://schemas.microsoft.com/office/2006/coverPageProps'" w:xpath="/ns0:CoverPageProperties[1]/ns0:Abstract[1]" w:storeItemID="{55AF091B-3C7A-41E3-B477-F2FDAA23CFDA}"/>
                 <w:text/>
               </w:sdtPr>
+              <w:sdtEndPr/>
               <w:sdtContent>
                 <w:tc>
                   <w:tcPr>
@@ -360,7 +388,15 @@
                       <w:pStyle w:val="NoSpacing"/>
                     </w:pPr>
                     <w:r>
-                      <w:t>This document contains explanation of code and how to setup the plugin to track a KNK Max Air cutter as though it was a printer in Papercut™.</w:t>
+                      <w:t xml:space="preserve">This document contains explanation of code and how to setup the plugin to track a KNK Max Air cutter as though it was a printer in </w:t>
+                    </w:r>
+                    <w:proofErr w:type="spellStart"/>
+                    <w:r>
+                      <w:t>PaperCut</w:t>
+                    </w:r>
+                    <w:proofErr w:type="spellEnd"/>
+                    <w:r>
+                      <w:t>™.</w:t>
                     </w:r>
                   </w:p>
                 </w:tc>
@@ -388,6 +424,15 @@
     </w:sdt>
     <w:sdt>
       <w:sdtPr>
+        <w:rPr>
+          <w:rFonts w:asciiTheme="minorHAnsi" w:eastAsiaTheme="minorHAnsi" w:hAnsiTheme="minorHAnsi" w:cstheme="minorBidi"/>
+          <w:b w:val="0"/>
+          <w:bCs w:val="0"/>
+          <w:color w:val="auto"/>
+          <w:sz w:val="22"/>
+          <w:szCs w:val="22"/>
+          <w:lang w:eastAsia="en-US"/>
+        </w:rPr>
         <w:id w:val="-1866433040"/>
         <w:docPartObj>
           <w:docPartGallery w:val="Table of Contents"/>
@@ -396,12 +441,7 @@
       </w:sdtPr>
       <w:sdtEndPr>
         <w:rPr>
-          <w:rFonts w:asciiTheme="minorHAnsi" w:eastAsiaTheme="minorHAnsi" w:hAnsiTheme="minorHAnsi" w:cstheme="minorBidi"/>
           <w:noProof/>
-          <w:color w:val="auto"/>
-          <w:sz w:val="22"/>
-          <w:szCs w:val="22"/>
-          <w:lang w:eastAsia="en-US"/>
         </w:rPr>
       </w:sdtEndPr>
       <w:sdtContent>
@@ -433,7 +473,7 @@
           <w:r>
             <w:fldChar w:fldCharType="separate"/>
           </w:r>
-          <w:hyperlink w:anchor="_Toc347392074" w:history="1">
+          <w:hyperlink w:anchor="_Toc348519669" w:history="1">
             <w:r>
               <w:rPr>
                 <w:rStyle w:val="Hyperlink"/>
@@ -460,7 +500,7 @@
                 <w:noProof/>
                 <w:webHidden/>
               </w:rPr>
-              <w:instrText xml:space="preserve"> PAGEREF _Toc347392074 \h </w:instrText>
+              <w:instrText xml:space="preserve"> PAGEREF _Toc348519669 \h </w:instrText>
             </w:r>
             <w:r>
               <w:rPr>
@@ -502,13 +542,13 @@
               <w:noProof/>
             </w:rPr>
           </w:pPr>
-          <w:hyperlink w:anchor="_Toc347392075" w:history="1">
+          <w:hyperlink w:anchor="_Toc348519670" w:history="1">
             <w:r>
               <w:rPr>
                 <w:rStyle w:val="Hyperlink"/>
                 <w:noProof/>
               </w:rPr>
-              <w:t>Functional overview</w:t>
+              <w:t>License</w:t>
             </w:r>
             <w:r>
               <w:rPr>
@@ -529,7 +569,7 @@
                 <w:noProof/>
                 <w:webHidden/>
               </w:rPr>
-              <w:instrText xml:space="preserve"> PAGEREF _Toc347392075 \h </w:instrText>
+              <w:instrText xml:space="preserve"> PAGEREF _Toc348519670 \h </w:instrText>
             </w:r>
             <w:r>
               <w:rPr>
@@ -571,12 +611,81 @@
               <w:noProof/>
             </w:rPr>
           </w:pPr>
-          <w:hyperlink w:anchor="_Toc347392076" w:history="1">
+          <w:hyperlink w:anchor="_Toc348519671" w:history="1">
             <w:r>
               <w:rPr>
                 <w:rStyle w:val="Hyperlink"/>
                 <w:noProof/>
               </w:rPr>
+              <w:t>Functional overview</w:t>
+            </w:r>
+            <w:r>
+              <w:rPr>
+                <w:noProof/>
+                <w:webHidden/>
+              </w:rPr>
+              <w:tab/>
+            </w:r>
+            <w:r>
+              <w:rPr>
+                <w:noProof/>
+                <w:webHidden/>
+              </w:rPr>
+              <w:fldChar w:fldCharType="begin"/>
+            </w:r>
+            <w:r>
+              <w:rPr>
+                <w:noProof/>
+                <w:webHidden/>
+              </w:rPr>
+              <w:instrText xml:space="preserve"> PAGEREF _Toc348519671 \h </w:instrText>
+            </w:r>
+            <w:r>
+              <w:rPr>
+                <w:noProof/>
+                <w:webHidden/>
+              </w:rPr>
+            </w:r>
+            <w:r>
+              <w:rPr>
+                <w:noProof/>
+                <w:webHidden/>
+              </w:rPr>
+              <w:fldChar w:fldCharType="separate"/>
+            </w:r>
+            <w:r>
+              <w:rPr>
+                <w:noProof/>
+                <w:webHidden/>
+              </w:rPr>
+              <w:t>2</w:t>
+            </w:r>
+            <w:r>
+              <w:rPr>
+                <w:noProof/>
+                <w:webHidden/>
+              </w:rPr>
+              <w:fldChar w:fldCharType="end"/>
+            </w:r>
+          </w:hyperlink>
+        </w:p>
+        <w:p>
+          <w:pPr>
+            <w:pStyle w:val="TOC2"/>
+            <w:tabs>
+              <w:tab w:val="right" w:leader="dot" w:pos="9350"/>
+            </w:tabs>
+            <w:rPr>
+              <w:rFonts w:eastAsiaTheme="minorEastAsia"/>
+              <w:noProof/>
+            </w:rPr>
+          </w:pPr>
+          <w:hyperlink w:anchor="_Toc348519672" w:history="1">
+            <w:r>
+              <w:rPr>
+                <w:rStyle w:val="Hyperlink"/>
+                <w:noProof/>
+              </w:rPr>
               <w:t>Prerequisites</w:t>
             </w:r>
             <w:r>
@@ -598,7 +707,7 @@
                 <w:noProof/>
                 <w:webHidden/>
               </w:rPr>
-              <w:instrText xml:space="preserve"> PAGEREF _Toc347392076 \h </w:instrText>
+              <w:instrText xml:space="preserve"> PAGEREF _Toc348519672 \h </w:instrText>
             </w:r>
             <w:r>
               <w:rPr>
@@ -618,7 +727,7 @@
                 <w:noProof/>
                 <w:webHidden/>
               </w:rPr>
-              <w:t>2</w:t>
+              <w:t>3</w:t>
             </w:r>
             <w:r>
               <w:rPr>
@@ -640,7 +749,7 @@
               <w:noProof/>
             </w:rPr>
           </w:pPr>
-          <w:hyperlink w:anchor="_Toc347392077" w:history="1">
+          <w:hyperlink w:anchor="_Toc348519673" w:history="1">
             <w:r>
               <w:rPr>
                 <w:rStyle w:val="Hyperlink"/>
@@ -667,7 +776,7 @@
                 <w:noProof/>
                 <w:webHidden/>
               </w:rPr>
-              <w:instrText xml:space="preserve"> PAGEREF _Toc347392077 \h </w:instrText>
+              <w:instrText xml:space="preserve"> PAGEREF _Toc348519673 \h </w:instrText>
             </w:r>
             <w:r>
               <w:rPr>
@@ -709,7 +818,7 @@
               <w:noProof/>
             </w:rPr>
           </w:pPr>
-          <w:hyperlink w:anchor="_Toc347392078" w:history="1">
+          <w:hyperlink w:anchor="_Toc348519674" w:history="1">
             <w:r>
               <w:rPr>
                 <w:rStyle w:val="Hyperlink"/>
@@ -736,7 +845,7 @@
                 <w:noProof/>
                 <w:webHidden/>
               </w:rPr>
-              <w:instrText xml:space="preserve"> PAGEREF _Toc347392078 \h </w:instrText>
+              <w:instrText xml:space="preserve"> PAGEREF _Toc348519674 \h </w:instrText>
             </w:r>
             <w:r>
               <w:rPr>
@@ -778,13 +887,20 @@
               <w:noProof/>
             </w:rPr>
           </w:pPr>
-          <w:hyperlink w:anchor="_Toc347392079" w:history="1">
+          <w:hyperlink w:anchor="_Toc348519675" w:history="1">
             <w:r>
               <w:rPr>
                 <w:rStyle w:val="Hyperlink"/>
                 <w:noProof/>
               </w:rPr>
-              <w:t>Windows Server 2012™</w:t>
+              <w:t>PaperCut</w:t>
+            </w:r>
+            <w:r>
+              <w:rPr>
+                <w:rStyle w:val="Hyperlink"/>
+                <w:noProof/>
+              </w:rPr>
+              <w:t xml:space="preserve"> Application Server Virtual Queue Configuration</w:t>
             </w:r>
             <w:r>
               <w:rPr>
@@ -805,7 +921,7 @@
                 <w:noProof/>
                 <w:webHidden/>
               </w:rPr>
-              <w:instrText xml:space="preserve"> PAGEREF _Toc347392079 \h </w:instrText>
+              <w:instrText xml:space="preserve"> PAGEREF _Toc348519675 \h </w:instrText>
             </w:r>
             <w:r>
               <w:rPr>
@@ -826,6 +942,75 @@
                 <w:webHidden/>
               </w:rPr>
               <w:t>5</w:t>
+            </w:r>
+            <w:r>
+              <w:rPr>
+                <w:noProof/>
+                <w:webHidden/>
+              </w:rPr>
+              <w:fldChar w:fldCharType="end"/>
+            </w:r>
+          </w:hyperlink>
+        </w:p>
+        <w:p>
+          <w:pPr>
+            <w:pStyle w:val="TOC1"/>
+            <w:tabs>
+              <w:tab w:val="right" w:leader="dot" w:pos="9350"/>
+            </w:tabs>
+            <w:rPr>
+              <w:rFonts w:eastAsiaTheme="minorEastAsia"/>
+              <w:noProof/>
+            </w:rPr>
+          </w:pPr>
+          <w:hyperlink w:anchor="_Toc348519676" w:history="1">
+            <w:r>
+              <w:rPr>
+                <w:rStyle w:val="Hyperlink"/>
+                <w:noProof/>
+              </w:rPr>
+              <w:t>Configuration of the Machine attached to the KNK MAXX AIR</w:t>
+            </w:r>
+            <w:r>
+              <w:rPr>
+                <w:noProof/>
+                <w:webHidden/>
+              </w:rPr>
+              <w:tab/>
+            </w:r>
+            <w:r>
+              <w:rPr>
+                <w:noProof/>
+                <w:webHidden/>
+              </w:rPr>
+              <w:fldChar w:fldCharType="begin"/>
+            </w:r>
+            <w:r>
+              <w:rPr>
+                <w:noProof/>
+                <w:webHidden/>
+              </w:rPr>
+              <w:instrText xml:space="preserve"> PAGEREF _Toc348519676 \h </w:instrText>
+            </w:r>
+            <w:r>
+              <w:rPr>
+                <w:noProof/>
+                <w:webHidden/>
+              </w:rPr>
+            </w:r>
+            <w:r>
+              <w:rPr>
+                <w:noProof/>
+                <w:webHidden/>
+              </w:rPr>
+              <w:fldChar w:fldCharType="separate"/>
+            </w:r>
+            <w:r>
+              <w:rPr>
+                <w:noProof/>
+                <w:webHidden/>
+              </w:rPr>
+              <w:t>6</w:t>
             </w:r>
             <w:r>
               <w:rPr>
@@ -847,13 +1032,13 @@
               <w:noProof/>
             </w:rPr>
           </w:pPr>
-          <w:hyperlink w:anchor="_Toc347392080" w:history="1">
+          <w:hyperlink w:anchor="_Toc348519677" w:history="1">
             <w:r>
               <w:rPr>
                 <w:rStyle w:val="Hyperlink"/>
                 <w:noProof/>
               </w:rPr>
-              <w:t>Papercut Application Server Virtual Queue Configuration</w:t>
+              <w:t>The Authentication Plugin</w:t>
             </w:r>
             <w:r>
               <w:rPr>
@@ -874,76 +1059,7 @@
                 <w:noProof/>
                 <w:webHidden/>
               </w:rPr>
-              <w:instrText xml:space="preserve"> PAGEREF _Toc347392080 \h </w:instrText>
-            </w:r>
-            <w:r>
-              <w:rPr>
-                <w:noProof/>
-                <w:webHidden/>
-              </w:rPr>
-            </w:r>
-            <w:r>
-              <w:rPr>
-                <w:noProof/>
-                <w:webHidden/>
-              </w:rPr>
-              <w:fldChar w:fldCharType="separate"/>
-            </w:r>
-            <w:r>
-              <w:rPr>
-                <w:noProof/>
-                <w:webHidden/>
-              </w:rPr>
-              <w:t>5</w:t>
-            </w:r>
-            <w:r>
-              <w:rPr>
-                <w:noProof/>
-                <w:webHidden/>
-              </w:rPr>
-              <w:fldChar w:fldCharType="end"/>
-            </w:r>
-          </w:hyperlink>
-        </w:p>
-        <w:p>
-          <w:pPr>
-            <w:pStyle w:val="TOC1"/>
-            <w:tabs>
-              <w:tab w:val="right" w:leader="dot" w:pos="9350"/>
-            </w:tabs>
-            <w:rPr>
-              <w:rFonts w:eastAsiaTheme="minorEastAsia"/>
-              <w:noProof/>
-            </w:rPr>
-          </w:pPr>
-          <w:hyperlink w:anchor="_Toc347392081" w:history="1">
-            <w:r>
-              <w:rPr>
-                <w:rStyle w:val="Hyperlink"/>
-                <w:noProof/>
-              </w:rPr>
-              <w:t>Configuration of the Machine attached to the KNK MAXX AIR</w:t>
-            </w:r>
-            <w:r>
-              <w:rPr>
-                <w:noProof/>
-                <w:webHidden/>
-              </w:rPr>
-              <w:tab/>
-            </w:r>
-            <w:r>
-              <w:rPr>
-                <w:noProof/>
-                <w:webHidden/>
-              </w:rPr>
-              <w:fldChar w:fldCharType="begin"/>
-            </w:r>
-            <w:r>
-              <w:rPr>
-                <w:noProof/>
-                <w:webHidden/>
-              </w:rPr>
-              <w:instrText xml:space="preserve"> PAGEREF _Toc347392081 \h </w:instrText>
+              <w:instrText xml:space="preserve"> PAGEREF _Toc348519677 \h </w:instrText>
             </w:r>
             <w:r>
               <w:rPr>
@@ -995,7 +1111,7 @@
       <w:pPr>
         <w:pStyle w:val="Heading1"/>
       </w:pPr>
-      <w:bookmarkStart w:id="0" w:name="_Toc347392074"/>
+      <w:bookmarkStart w:id="0" w:name="_Toc348519669"/>
       <w:r>
         <w:lastRenderedPageBreak/>
         <w:t>Introduction</w:t>
@@ -1010,8 +1126,13 @@
         <w:t>USB, or Bluetooth connection</w:t>
       </w:r>
       <w:r>
-        <w:t>. Papercut</w:t>
-      </w:r>
+        <w:t xml:space="preserve">. </w:t>
+      </w:r>
+      <w:proofErr w:type="spellStart"/>
+      <w:r>
+        <w:t>PaperCut</w:t>
+      </w:r>
+      <w:proofErr w:type="spellEnd"/>
       <w:r>
         <w:t>™</w:t>
       </w:r>
@@ -1040,8 +1161,13 @@
         <w:t xml:space="preserve"> to monitor COM activity. The developer of Make the Cut!</w:t>
       </w:r>
       <w:r>
-        <w:t>™ has added the ability to use custom authentication plugins with the software, allowing for the creation of this plugin to ensure machine usage could be tracked using Papercut</w:t>
-      </w:r>
+        <w:t xml:space="preserve">™ has added the ability to use custom authentication plugins with the software, allowing for the creation of this plugin to ensure machine usage could be tracked using </w:t>
+      </w:r>
+      <w:proofErr w:type="spellStart"/>
+      <w:r>
+        <w:t>PaperCut</w:t>
+      </w:r>
+      <w:proofErr w:type="spellEnd"/>
       <w:r>
         <w:t>™</w:t>
       </w:r>
@@ -1049,255 +1175,78 @@
         <w:t>.</w:t>
       </w:r>
       <w:r>
-        <w:t xml:space="preserve"> This software and accompanying documentation is public domain, and is accompanied by an license explaining such. </w:t>
-      </w:r>
-      <w:r>
-        <w:t>Papercut™ and Make the Cut!™ trademarks are property of their respective owners, and the software’s are subject to separate licensing terms.</w:t>
+        <w:t xml:space="preserve"> This software and accompanying documentation is public </w:t>
+      </w:r>
+      <w:r>
+        <w:t>domain, and is accompanied by a</w:t>
+      </w:r>
+      <w:r>
+        <w:t xml:space="preserve"> license explaining such. </w:t>
+      </w:r>
+      <w:proofErr w:type="spellStart"/>
+      <w:r>
+        <w:t>PaperCut</w:t>
+      </w:r>
+      <w:proofErr w:type="spellEnd"/>
+      <w:r>
+        <w:t>™ and Make the Cut</w:t>
+      </w:r>
+      <w:proofErr w:type="gramStart"/>
+      <w:r>
+        <w:t>!™</w:t>
+      </w:r>
+      <w:proofErr w:type="gramEnd"/>
+      <w:r>
+        <w:t xml:space="preserve"> trademarks are property of their respective owners, and the software’s are subject to separate licensing terms.</w:t>
       </w:r>
     </w:p>
     <w:p>
       <w:pPr>
         <w:pStyle w:val="Heading2"/>
       </w:pPr>
+      <w:bookmarkStart w:id="1" w:name="_Toc348519670"/>
       <w:r>
         <w:t>License</w:t>
-      </w:r>
-    </w:p>
-    <w:p>
-      <w:r>
-        <w:t>This is free and unencumbered software r</w:t>
-      </w:r>
-      <w:r>
-        <w:t>eleased into the public domain.</w:t>
-      </w:r>
-    </w:p>
-    <w:p>
-      <w:r>
-        <w:t>Anyone is free to copy, modify, publish, use, compile, sell, or</w:t>
-      </w:r>
-      <w:r>
-        <w:t xml:space="preserve"> </w:t>
-      </w:r>
-      <w:r>
-        <w:t>distribute this software, either in source code form or as a compiled</w:t>
-      </w:r>
-      <w:r>
-        <w:t xml:space="preserve"> </w:t>
-      </w:r>
-      <w:r>
-        <w:t>binary, for any purpose, commercia</w:t>
-      </w:r>
-      <w:r>
-        <w:t xml:space="preserve">l or non-commercial, and by any </w:t>
-      </w:r>
-      <w:r>
-        <w:t>means.</w:t>
-      </w:r>
-    </w:p>
-    <w:p>
-      <w:r>
-        <w:t>In jurisdictions that recognize copyri</w:t>
-      </w:r>
-      <w:r>
-        <w:t xml:space="preserve">ght laws, the author or authors </w:t>
-      </w:r>
-      <w:r>
-        <w:t>of this software dedicate any and all copyright interest in the</w:t>
-      </w:r>
-      <w:r>
-        <w:t xml:space="preserve"> </w:t>
-      </w:r>
-      <w:r>
-        <w:t>software to the public domain. We make this dedication for the benefit</w:t>
-      </w:r>
-      <w:r>
-        <w:t xml:space="preserve"> </w:t>
-      </w:r>
-      <w:r>
-        <w:t>of the public at large and to the detriment of our heirs and</w:t>
-      </w:r>
-      <w:r>
-        <w:t xml:space="preserve"> </w:t>
-      </w:r>
-      <w:r>
-        <w:t xml:space="preserve">successors. We </w:t>
-      </w:r>
-      <w:r>
-        <w:t xml:space="preserve">intend this dedication to be an </w:t>
-      </w:r>
-      <w:r>
-        <w:t>overt act of</w:t>
-      </w:r>
-      <w:r>
-        <w:t xml:space="preserve"> </w:t>
-      </w:r>
-      <w:r>
-        <w:t>relinquishment in perpetuity of all present and future rights to this</w:t>
-      </w:r>
-      <w:r>
-        <w:t xml:space="preserve"> </w:t>
-      </w:r>
-      <w:r>
-        <w:t>software under copyright law.</w:t>
-      </w:r>
-    </w:p>
-    <w:p>
-      <w:r>
-        <w:t>THE SOFTWARE IS PROVIDED "AS IS", WITHOUT WARRANTY OF ANY KIND,</w:t>
-      </w:r>
-      <w:r>
-        <w:t xml:space="preserve"> </w:t>
-      </w:r>
-      <w:r>
-        <w:t>EXPRESS OR IMPLIED, INCLUDING BUT NOT LIMITED TO THE WARRANTIES OF</w:t>
-      </w:r>
-      <w:r>
-        <w:t xml:space="preserve"> </w:t>
-      </w:r>
-      <w:r>
-        <w:t>MERCHANTABILITY, FITNESS FOR A PARTICULAR PURPOSE AND NONINFRINGEMENT.</w:t>
-      </w:r>
-      <w:r>
-        <w:t xml:space="preserve"> </w:t>
-      </w:r>
-      <w:r>
-        <w:t>IN NO EVENT SHALL THE AUTHORS BE LIABLE FOR ANY CLAIM, DAMAGES OR</w:t>
-      </w:r>
-      <w:r>
-        <w:t xml:space="preserve"> </w:t>
-      </w:r>
-      <w:r>
-        <w:t>OTHER LIABILITY, WHETHER IN AN ACTION OF CONTRACT, TORT OR OTHERWISE,</w:t>
-      </w:r>
-      <w:r>
-        <w:t xml:space="preserve"> </w:t>
-      </w:r>
-      <w:r>
-        <w:t>ARISING FROM, OUT OF OR IN CONNECTION WITH THE SOFTWARE OR THE USE OR</w:t>
-      </w:r>
-      <w:r>
-        <w:t xml:space="preserve"> </w:t>
-      </w:r>
-      <w:r>
-        <w:t>OTHER DEALINGS IN THE SOFTWARE.</w:t>
-      </w:r>
-    </w:p>
-    <w:p>
-      <w:r>
-        <w:t>For more information, please refer to &lt;http://unlicense.org/&gt;</w:t>
-      </w:r>
-    </w:p>
-    <w:p>
-      <w:pPr>
-        <w:pStyle w:val="Heading2"/>
-      </w:pPr>
-      <w:bookmarkStart w:id="1" w:name="_Toc347392075"/>
-      <w:r>
-        <w:t>Functional overview</w:t>
       </w:r>
       <w:bookmarkEnd w:id="1"/>
     </w:p>
     <w:p>
       <w:r>
-        <w:t>Make the cut has implemented a few registry keys that when populated with data it will run a program to check for authentication</w:t>
-      </w:r>
-      <w:r>
-        <w:t xml:space="preserve"> when the cut button for the KNK MAX AIR is hit</w:t>
-      </w:r>
-      <w:r>
-        <w:t>. If the applic</w:t>
-      </w:r>
-      <w:r>
-        <w:t>ation exits with a return</w:t>
-      </w:r>
-      <w:r>
-        <w:t xml:space="preserve"> code</w:t>
-      </w:r>
-      <w:r>
-        <w:t xml:space="preserve"> of 0 then Make the Cut!</w:t>
-      </w:r>
-      <w:r>
-        <w:t xml:space="preserve"> ™</w:t>
-      </w:r>
-      <w:r>
-        <w:t xml:space="preserve"> presumes that the user has been authenticated and starts the cutting portion of the software. This works similar to a printer, where the print server verifies that the user can be authenticated is permitted to print. Should the authentication plugin run and exit with a non-zero error code, then the user is not permitted. Make the Cut!</w:t>
-      </w:r>
-      <w:r>
-        <w:t>™</w:t>
-      </w:r>
-      <w:r>
-        <w:t xml:space="preserve"> will then pop up an error message that contains whatever text the authentication plugin sent to the Console or Standard out to inform the user why they are not permitted to use the machine, such as insufficient funds or a locked account.</w:t>
+        <w:t>This is free and unencumbered software released into the public domain.</w:t>
       </w:r>
     </w:p>
     <w:p>
       <w:r>
-        <w:lastRenderedPageBreak/>
-        <w:t xml:space="preserve">This plugin makes use if the </w:t>
-      </w:r>
-      <w:r>
-        <w:t>XML Web Services API provided by Papercut</w:t>
-      </w:r>
-      <w:r>
-        <w:t>™</w:t>
-      </w:r>
-      <w:r>
-        <w:t xml:space="preserve"> to authenticate cuts over the network. Written in C#</w:t>
-      </w:r>
-      <w:r>
-        <w:t>,</w:t>
-      </w:r>
-      <w:r>
-        <w:t xml:space="preserve"> the authentication plugin pulls the information about needed to record the “Print Job” such as</w:t>
-      </w:r>
-      <w:r>
-        <w:t xml:space="preserve"> logged in user, computer name</w:t>
-      </w:r>
-      <w:r>
-        <w:t>,</w:t>
-      </w:r>
-      <w:r>
-        <w:t xml:space="preserve"> etc</w:t>
-      </w:r>
-      <w:r>
-        <w:t xml:space="preserve"> and then makes an XML Remote Procedure Call to the defined Papercut™ application server.</w:t>
-      </w:r>
-      <w:r>
-        <w:t xml:space="preserve"> Using the “</w:t>
-      </w:r>
-      <w:r>
-        <w:t>ap</w:t>
-      </w:r>
-      <w:r>
-        <w:t xml:space="preserve">i.processJob” command, cuts sent on the machine then show up in the user’s print log, attributed to predefined print queue in </w:t>
-      </w:r>
-      <w:r>
-        <w:t>P</w:t>
-      </w:r>
-      <w:r>
-        <w:t>apercut</w:t>
-      </w:r>
-      <w:r>
-        <w:t>™</w:t>
-      </w:r>
-      <w:r>
-        <w:t xml:space="preserve"> that is not attached to an actual machine, i.e. a virtual queue.</w:t>
-      </w:r>
-      <w:r>
-        <w:t xml:space="preserve"> </w:t>
-      </w:r>
-      <w:r>
-        <w:t>Should the job fail to be processed, the authentication plugin returns a non-zero exit code and prints an error message to the console to inform the user why the job was denied.</w:t>
+        <w:t>Anyone is free to copy, modify, publish, use, compile, sell, or distribute this software, either in source code form or as a compiled binary, for any purpose, commercial or non-commercial, and by any means.</w:t>
       </w:r>
     </w:p>
     <w:p>
+      <w:r>
+        <w:t>In jurisdictions that recognize copyright laws, the author or authors of this software dedicate any and all copyright interest in the software to the public domain. We make this dedication for the benefit of the public at large and to the detriment of our heirs and successors. We intend this dedication to be an overt act of relinquishment in perpetuity of all present and future rights to this software under copyright law.</w:t>
+      </w:r>
+    </w:p>
+    <w:p>
+      <w:r>
+        <w:t>THE SOFTWARE IS PROVIDED "AS IS", WITHOUT WARRANTY OF ANY KIND, EXPRESS OR IMPLIED, INCLUDING BUT NOT LIMITED TO THE WARRANTIES OF MERCHANTABILITY, FITNESS FOR A PARTICULAR PURPOSE AND NONINFRINGEMENT. IN NO EVENT SHALL THE AUTHORS BE LIABLE FOR ANY CLAIM, DAMAGES OR OTHER LIABILITY, WHETHER IN AN ACTION OF CONTRACT, TORT OR OTHERWISE, ARISING FROM, OUT OF OR IN CONNECTION WITH THE SOFTWARE OR THE USE OR OTHER DEALINGS IN THE SOFTWARE.</w:t>
+      </w:r>
+    </w:p>
+    <w:p>
+      <w:r>
+        <w:t>For more information, please refer to &lt;http://unlicense.org/&gt;</w:t>
+      </w:r>
+    </w:p>
+    <w:p>
       <w:pPr>
         <w:pStyle w:val="Heading2"/>
       </w:pPr>
-      <w:bookmarkStart w:id="2" w:name="_Toc347392076"/>
-      <w:r>
-        <w:t>Prerequisites</w:t>
-      </w:r>
+      <w:r>
+        <w:t>Pre</w:t>
+      </w:r>
+      <w:bookmarkStart w:id="2" w:name="_GoBack"/>
       <w:bookmarkEnd w:id="2"/>
+      <w:r>
+        <w:t>requisites</w:t>
+      </w:r>
     </w:p>
     <w:p>
       <w:r>
@@ -1309,11 +1258,19 @@
         <w:pStyle w:val="ListParagraph"/>
         <w:numPr>
           <w:ilvl w:val="0"/>
-          <w:numId w:val="1"/>
+          <w:numId w:val="3"/>
         </w:numPr>
       </w:pPr>
       <w:r>
-        <w:t>Access to the Papercut™ application server API Key</w:t>
+        <w:t xml:space="preserve">Access to the </w:t>
+      </w:r>
+      <w:proofErr w:type="spellStart"/>
+      <w:r>
+        <w:t>PaperCut</w:t>
+      </w:r>
+      <w:proofErr w:type="spellEnd"/>
+      <w:r>
+        <w:t>™ application server API Key</w:t>
       </w:r>
     </w:p>
     <w:p>
@@ -1321,7 +1278,7 @@
         <w:pStyle w:val="ListParagraph"/>
         <w:numPr>
           <w:ilvl w:val="0"/>
-          <w:numId w:val="1"/>
+          <w:numId w:val="3"/>
         </w:numPr>
       </w:pPr>
       <w:r>
@@ -1333,17 +1290,11 @@
         <w:pStyle w:val="ListParagraph"/>
         <w:numPr>
           <w:ilvl w:val="0"/>
-          <w:numId w:val="1"/>
+          <w:numId w:val="3"/>
         </w:numPr>
       </w:pPr>
       <w:r>
-        <w:t>Microsoft</w:t>
-      </w:r>
-      <w:r>
-        <w:t>™</w:t>
-      </w:r>
-      <w:r>
-        <w:t xml:space="preserve"> .net Framework version 2.0 or Higher on the Computer attached to the KNK MAXX AIR</w:t>
+        <w:t>Microsoft™ .net Framework version 2.0 or Higher on the Computer attached to the KNK MAXX AIR</w:t>
       </w:r>
     </w:p>
     <w:p>
@@ -1351,52 +1302,191 @@
         <w:pStyle w:val="ListParagraph"/>
         <w:numPr>
           <w:ilvl w:val="0"/>
-          <w:numId w:val="1"/>
+          <w:numId w:val="3"/>
         </w:numPr>
       </w:pPr>
       <w:r>
-        <w:t xml:space="preserve">Administrative </w:t>
-      </w:r>
-      <w:r>
-        <w:t>Access to the Registry on the Computer attached to the KNK MAXX AIR</w:t>
+        <w:t>Administrative Access to the Registry on the Computer attached to the KNK MAXX AIR</w:t>
       </w:r>
     </w:p>
     <w:p>
       <w:pPr>
-        <w:pStyle w:val="Heading1"/>
-      </w:pPr>
-      <w:bookmarkStart w:id="3" w:name="_Toc347392077"/>
-      <w:r>
-        <w:t>Virtual Queue</w:t>
-      </w:r>
-      <w:r>
-        <w:t xml:space="preserve"> Configuration</w:t>
+        <w:pStyle w:val="Heading2"/>
+      </w:pPr>
+      <w:bookmarkStart w:id="3" w:name="_Toc348519671"/>
+      <w:r>
+        <w:lastRenderedPageBreak/>
+        <w:t>Functional overview</w:t>
       </w:r>
       <w:bookmarkEnd w:id="3"/>
     </w:p>
     <w:p>
       <w:r>
-        <w:t>This plugin requires that a Virtual Queue be created for jobs to be submitted to, which will require access to both a print server and the Papercut</w:t>
+        <w:t>Make the cut has implemented a few registry keys that when populated with data it will run a program to check for authentication</w:t>
+      </w:r>
+      <w:r>
+        <w:t xml:space="preserve"> when the cut button for the KNK MAX AIR is hit</w:t>
+      </w:r>
+      <w:r>
+        <w:t>. If the applic</w:t>
+      </w:r>
+      <w:r>
+        <w:t>ation exits with a return</w:t>
+      </w:r>
+      <w:r>
+        <w:t xml:space="preserve"> code</w:t>
+      </w:r>
+      <w:r>
+        <w:t xml:space="preserve"> of 0 then </w:t>
+      </w:r>
+      <w:proofErr w:type="gramStart"/>
+      <w:r>
+        <w:t>Make</w:t>
+      </w:r>
+      <w:proofErr w:type="gramEnd"/>
+      <w:r>
+        <w:t xml:space="preserve"> the Cut!</w:t>
+      </w:r>
+      <w:r>
+        <w:t xml:space="preserve"> ™</w:t>
+      </w:r>
+      <w:r>
+        <w:t xml:space="preserve"> presumes that the user has been authenticated and starts the cutting portion of the software. This works similar to a printer, where the print server verifies that the user can be authenticated is permitted to print. Should the authentication plugin run and exit with a non-zero error code, then the user is not permitted. Make the Cut!</w:t>
       </w:r>
       <w:r>
         <w:t>™</w:t>
       </w:r>
       <w:r>
-        <w:t xml:space="preserve"> Application Server</w:t>
-      </w:r>
-      <w:r>
-        <w:t>. Instructions are available below on how to create a Virtual Print Queue for the authentication application to use.</w:t>
+        <w:t xml:space="preserve"> will then pop up an error message that contains whatever text the authentication plugin sent to the Console or Standard out to inform the user why they are not permitted to use the machine, such as insufficient funds or a locked account.</w:t>
       </w:r>
     </w:p>
     <w:p>
+      <w:r>
+        <w:t xml:space="preserve">This plugin makes use if the </w:t>
+      </w:r>
+      <w:r>
+        <w:t xml:space="preserve">XML Web Services API provided by </w:t>
+      </w:r>
+      <w:proofErr w:type="spellStart"/>
+      <w:r>
+        <w:t>PaperCut</w:t>
+      </w:r>
+      <w:proofErr w:type="spellEnd"/>
+      <w:r>
+        <w:t>™</w:t>
+      </w:r>
+      <w:r>
+        <w:t xml:space="preserve"> to authenticate cuts over the network. Written in C#</w:t>
+      </w:r>
+      <w:r>
+        <w:t>,</w:t>
+      </w:r>
+      <w:r>
+        <w:t xml:space="preserve"> the authentication plugin pulls the information about needed to record the “Print Job” such as</w:t>
+      </w:r>
+      <w:r>
+        <w:t xml:space="preserve"> logged in user, computer name</w:t>
+      </w:r>
+      <w:r>
+        <w:t>,</w:t>
+      </w:r>
+      <w:r>
+        <w:t xml:space="preserve"> </w:t>
+      </w:r>
+      <w:proofErr w:type="spellStart"/>
+      <w:r>
+        <w:t>etc</w:t>
+      </w:r>
+      <w:proofErr w:type="spellEnd"/>
+      <w:r>
+        <w:t xml:space="preserve"> and then makes an XML Remote Procedure Call to the defined </w:t>
+      </w:r>
+      <w:proofErr w:type="spellStart"/>
+      <w:r>
+        <w:t>PaperCut</w:t>
+      </w:r>
+      <w:proofErr w:type="spellEnd"/>
+      <w:r>
+        <w:t>™ application server.</w:t>
+      </w:r>
+      <w:r>
+        <w:t xml:space="preserve"> Using the “</w:t>
+      </w:r>
+      <w:proofErr w:type="spellStart"/>
+      <w:r>
+        <w:t>ap</w:t>
+      </w:r>
+      <w:r>
+        <w:t>i.processJob</w:t>
+      </w:r>
+      <w:proofErr w:type="spellEnd"/>
+      <w:r>
+        <w:t xml:space="preserve">” command, cuts sent on the machine then show up in the user’s print log, attributed to predefined print queue in </w:t>
+      </w:r>
+      <w:proofErr w:type="spellStart"/>
+      <w:r>
+        <w:t>PaperCut</w:t>
+      </w:r>
+      <w:proofErr w:type="spellEnd"/>
+      <w:r>
+        <w:t>™</w:t>
+      </w:r>
+      <w:r>
+        <w:t xml:space="preserve"> that is not attached to an actual machine, i.e. a virtual queue.</w:t>
+      </w:r>
+      <w:r>
+        <w:t xml:space="preserve"> </w:t>
+      </w:r>
+      <w:r>
+        <w:t xml:space="preserve">Should the job fail to be processed, the authentication plugin returns a non-zero exit code and prints an error message to the console to inform the user why the job was </w:t>
+      </w:r>
+      <w:proofErr w:type="gramStart"/>
+      <w:r>
+        <w:t>denied.</w:t>
+      </w:r>
+      <w:proofErr w:type="gramEnd"/>
+    </w:p>
+    <w:p>
+      <w:pPr>
+        <w:pStyle w:val="Heading1"/>
+      </w:pPr>
+      <w:bookmarkStart w:id="4" w:name="_Toc348519673"/>
+      <w:r>
+        <w:t>Virtual Queue</w:t>
+      </w:r>
+      <w:r>
+        <w:t xml:space="preserve"> Configuration</w:t>
+      </w:r>
+      <w:bookmarkEnd w:id="4"/>
+    </w:p>
+    <w:p>
+      <w:r>
+        <w:t xml:space="preserve">This plugin requires that a Virtual Queue be created for jobs to be submitted to, which will require access to both a print server and the </w:t>
+      </w:r>
+      <w:proofErr w:type="spellStart"/>
+      <w:r>
+        <w:t>PaperCut</w:t>
+      </w:r>
+      <w:proofErr w:type="spellEnd"/>
+      <w:r>
+        <w:t>™</w:t>
+      </w:r>
+      <w:r>
+        <w:t xml:space="preserve"> Application Server</w:t>
+      </w:r>
+      <w:r>
+        <w:t>. Instructions are available below on how to create a Virtual Print Queue for the authentication application to use.</w:t>
+      </w:r>
+    </w:p>
+    <w:p>
       <w:pPr>
         <w:pStyle w:val="Heading2"/>
       </w:pPr>
-      <w:bookmarkStart w:id="4" w:name="_Toc347392078"/>
+      <w:bookmarkStart w:id="5" w:name="_Toc348519674"/>
       <w:r>
         <w:t>Windows Server 2008 R2™</w:t>
       </w:r>
-      <w:bookmarkEnd w:id="4"/>
+      <w:bookmarkEnd w:id="5"/>
     </w:p>
     <w:p>
       <w:r>
@@ -1409,7 +1499,7 @@
           <w:noProof/>
         </w:rPr>
         <w:drawing>
-          <wp:inline distT="0" distB="0" distL="0" distR="0" wp14:anchorId="596D8D07" wp14:editId="539299EE">
+          <wp:inline distT="0" distB="0" distL="0" distR="0" wp14:anchorId="5E1B8426" wp14:editId="60A98C9B">
             <wp:extent cx="5265420" cy="2934234"/>
             <wp:effectExtent l="0" t="0" r="0" b="0"/>
             <wp:docPr id="1" name="Picture 1"/>
@@ -1457,7 +1547,7 @@
           <w:noProof/>
         </w:rPr>
         <w:drawing>
-          <wp:inline distT="0" distB="0" distL="0" distR="0" wp14:anchorId="69E58C99" wp14:editId="5C45297A">
+          <wp:inline distT="0" distB="0" distL="0" distR="0" wp14:anchorId="6383F83D" wp14:editId="58D72582">
             <wp:extent cx="4838700" cy="3606122"/>
             <wp:effectExtent l="0" t="0" r="0" b="0"/>
             <wp:docPr id="2" name="Picture 2"/>
@@ -1504,7 +1594,7 @@
           <w:noProof/>
         </w:rPr>
         <w:drawing>
-          <wp:inline distT="0" distB="0" distL="0" distR="0" wp14:anchorId="2F97353F" wp14:editId="488DB8FB">
+          <wp:inline distT="0" distB="0" distL="0" distR="0" wp14:anchorId="50C6D4E7" wp14:editId="76E2723D">
             <wp:extent cx="4770120" cy="3553086"/>
             <wp:effectExtent l="0" t="0" r="0" b="9525"/>
             <wp:docPr id="3" name="Picture 3"/>
@@ -1552,7 +1642,7 @@
           <w:noProof/>
         </w:rPr>
         <w:drawing>
-          <wp:inline distT="0" distB="0" distL="0" distR="0" wp14:anchorId="5FD4986C" wp14:editId="5DD04AAD">
+          <wp:inline distT="0" distB="0" distL="0" distR="0" wp14:anchorId="68458392" wp14:editId="4DD56A28">
             <wp:extent cx="5514975" cy="4133850"/>
             <wp:effectExtent l="0" t="0" r="9525" b="0"/>
             <wp:docPr id="5" name="Picture 5"/>
@@ -1618,113 +1708,333 @@
       <w:pPr>
         <w:pStyle w:val="Heading2"/>
       </w:pPr>
-      <w:bookmarkStart w:id="5" w:name="_Toc347392080"/>
-      <w:r>
-        <w:t>Papercut Application Server Virtual Queue Configuration</w:t>
-      </w:r>
-      <w:bookmarkEnd w:id="5"/>
-    </w:p>
-    <w:p>
-      <w:r>
-        <w:t>The new queue that was created on the print server should now have popped up onto the application server. If it has not, send a test page to the queue on the print server to trigger the print monitor software to create the queue.</w:t>
-      </w:r>
-      <w:r>
-        <w:t xml:space="preserve"> </w:t>
-      </w:r>
-      <w:r>
-        <w:t>Once P</w:t>
-      </w:r>
-      <w:r>
-        <w:t>apercut</w:t>
-      </w:r>
-      <w:r>
-        <w:t>™</w:t>
-      </w:r>
-      <w:r>
-        <w:t xml:space="preserve"> has created the queue </w:t>
-      </w:r>
-      <w:r>
-        <w:t>delete the one on the actual print server, leaving</w:t>
-      </w:r>
-      <w:r>
-        <w:t xml:space="preserve"> the queue in Papercut™ to serve as the printer users will be tracked with. </w:t>
-      </w:r>
-      <w:r>
-        <w:t xml:space="preserve">Next set the price on the queue. The plugin was designed to implement simple printing, charging a flat rate per cut, and does not return information about the job that can be used for costing each individual job. </w:t>
-      </w:r>
-      <w:r>
-        <w:t>T</w:t>
-      </w:r>
-      <w:r>
-        <w:t>his plugin could always be ext</w:t>
-      </w:r>
-      <w:r>
-        <w:t>ended to do just that.</w:t>
-      </w:r>
-      <w:r>
-        <w:t xml:space="preserve"> </w:t>
-      </w:r>
-    </w:p>
-    <w:p>
-      <w:r>
-        <w:t xml:space="preserve">Next, generate a complex API Key for the web services. The password for the built in administrator account can be used instead, however it is better practice to use an API key to utilize the system, as using the administrator password over an XML-RPC transmission could lead to a compromise of the system. Once you have a secure key (Generating an SHA1 Hash is fine) go to Options -&gt; Config editor (advanced). </w:t>
-      </w:r>
-      <w:r>
-        <w:t xml:space="preserve">Use the quick find to </w:t>
-      </w:r>
-      <w:r>
-        <w:t>locate</w:t>
-      </w:r>
-      <w:r>
-        <w:t xml:space="preserve"> the “</w:t>
-      </w:r>
-      <w:r>
-        <w:t>auth.webservices.auth-token</w:t>
-      </w:r>
-      <w:r>
-        <w:t>”</w:t>
-      </w:r>
-      <w:r>
-        <w:t xml:space="preserve">, </w:t>
-      </w:r>
-      <w:r>
-        <w:t>updat</w:t>
-      </w:r>
-      <w:r>
-        <w:t>ing</w:t>
-      </w:r>
-      <w:r>
-        <w:t xml:space="preserve"> its value with the </w:t>
-      </w:r>
-      <w:r>
-        <w:lastRenderedPageBreak/>
-        <w:t>newly generated key.</w:t>
-      </w:r>
-      <w:r>
-        <w:t xml:space="preserve">  </w:t>
-      </w:r>
-      <w:r>
-        <w:t xml:space="preserve">Last go to Options -&gt; </w:t>
-      </w:r>
-      <w:r>
-        <w:t xml:space="preserve">General -&gt; Security and set the Allowed XML Web Services callers to include the IP address of the client machine that will be reporting jobs. This prevents commands being issues from unauthorized computers even in the event that they discover a valid API key or administrator password. </w:t>
-      </w:r>
-      <w:bookmarkStart w:id="6" w:name="_GoBack"/>
+      <w:bookmarkStart w:id="6" w:name="_Toc348519675"/>
+      <w:proofErr w:type="spellStart"/>
+      <w:r>
+        <w:t>PaperCut</w:t>
+      </w:r>
+      <w:proofErr w:type="spellEnd"/>
+      <w:r>
+        <w:t xml:space="preserve"> Application Server Virtual Queue Configuration</w:t>
+      </w:r>
       <w:bookmarkEnd w:id="6"/>
     </w:p>
     <w:p>
+      <w:r>
+        <w:t>The new queue that was created on the print server should now have popped up onto the application server. If it has not, send a test page to the queue on the print server to trigger the print monitor software to create the queue.</w:t>
+      </w:r>
+      <w:r>
+        <w:t xml:space="preserve"> </w:t>
+      </w:r>
+      <w:r>
+        <w:t xml:space="preserve">Once </w:t>
+      </w:r>
+      <w:proofErr w:type="spellStart"/>
+      <w:r>
+        <w:t>PaperCut</w:t>
+      </w:r>
+      <w:proofErr w:type="spellEnd"/>
+      <w:r>
+        <w:t>™</w:t>
+      </w:r>
+      <w:r>
+        <w:t xml:space="preserve"> has created the queue </w:t>
+      </w:r>
+      <w:r>
+        <w:t>delete the one on the actual print server, leaving</w:t>
+      </w:r>
+      <w:r>
+        <w:t xml:space="preserve"> the queue in </w:t>
+      </w:r>
+      <w:proofErr w:type="spellStart"/>
+      <w:r>
+        <w:t>PaperCut</w:t>
+      </w:r>
+      <w:proofErr w:type="spellEnd"/>
+      <w:r>
+        <w:t xml:space="preserve">™ to serve as the printer users will be tracked with. </w:t>
+      </w:r>
+      <w:r>
+        <w:t xml:space="preserve">Next set the price on the queue. The plugin was designed to implement simple printing, charging a flat rate per cut, and does not return information about the job that can be used for costing each individual job. </w:t>
+      </w:r>
+      <w:r>
+        <w:t>T</w:t>
+      </w:r>
+      <w:r>
+        <w:t>his plugin could always be ext</w:t>
+      </w:r>
+      <w:r>
+        <w:t>ended to do just that.</w:t>
+      </w:r>
+      <w:r>
+        <w:t xml:space="preserve"> </w:t>
+      </w:r>
+    </w:p>
+    <w:p>
+      <w:r>
+        <w:t xml:space="preserve">Next, generate a complex API Key for the web services. The password for the built in administrator account can be used instead, however it is better practice to use an API key to utilize the system, as using the administrator password over an XML-RPC transmission could lead to a compromise of the system. Once you have a secure key (Generating an SHA1 Hash is fine) go to Options -&gt; </w:t>
+      </w:r>
+      <w:proofErr w:type="spellStart"/>
+      <w:r>
+        <w:t>Config</w:t>
+      </w:r>
+      <w:proofErr w:type="spellEnd"/>
+      <w:r>
+        <w:t xml:space="preserve"> editor (advanced). </w:t>
+      </w:r>
+      <w:r>
+        <w:t xml:space="preserve">Use the quick find to </w:t>
+      </w:r>
+      <w:r>
+        <w:t>locate</w:t>
+      </w:r>
+      <w:r>
+        <w:t xml:space="preserve"> the “</w:t>
+      </w:r>
+      <w:proofErr w:type="spellStart"/>
+      <w:r>
+        <w:t>auth.webservices.auth</w:t>
+      </w:r>
+      <w:proofErr w:type="spellEnd"/>
+      <w:r>
+        <w:t>-token</w:t>
+      </w:r>
+      <w:r>
+        <w:t>”</w:t>
+      </w:r>
+      <w:r>
+        <w:t xml:space="preserve">, </w:t>
+      </w:r>
+      <w:r>
+        <w:t>updat</w:t>
+      </w:r>
+      <w:r>
+        <w:t>ing</w:t>
+      </w:r>
+      <w:r>
+        <w:t xml:space="preserve"> its value with the </w:t>
+      </w:r>
+      <w:r>
+        <w:lastRenderedPageBreak/>
+        <w:t>newly generated key.</w:t>
+      </w:r>
+      <w:r>
+        <w:t xml:space="preserve">  </w:t>
+      </w:r>
+      <w:r>
+        <w:t xml:space="preserve">Last go to Options -&gt; </w:t>
+      </w:r>
+      <w:r>
+        <w:t xml:space="preserve">General -&gt; Security and set the Allowed XML Web Services callers to include the IP address of the client machine that will be reporting jobs. This prevents commands being issues from unauthorized computers even in the event that they discover a valid API key or administrator password. </w:t>
+      </w:r>
+    </w:p>
+    <w:p>
       <w:pPr>
         <w:pStyle w:val="Heading1"/>
       </w:pPr>
-      <w:bookmarkStart w:id="7" w:name="_Toc347392081"/>
+      <w:bookmarkStart w:id="7" w:name="_Toc348519676"/>
       <w:r>
         <w:t>Configuration of the Machine attached to the KNK MAXX AIR</w:t>
       </w:r>
       <w:bookmarkEnd w:id="7"/>
     </w:p>
-    <w:p/>
+    <w:p>
+      <w:r>
+        <w:t xml:space="preserve">Now the client machine need be configured in order to </w:t>
+      </w:r>
+      <w:r>
+        <w:t xml:space="preserve">authenticate with the </w:t>
+      </w:r>
+      <w:proofErr w:type="spellStart"/>
+      <w:r>
+        <w:t>PaperCut</w:t>
+      </w:r>
+      <w:proofErr w:type="spellEnd"/>
+      <w:r>
+        <w:t>™ server.</w:t>
+      </w:r>
+      <w:r>
+        <w:t xml:space="preserve"> This first requires that you configure and compile the authentication module that will be used by Make the Cut</w:t>
+      </w:r>
+      <w:proofErr w:type="gramStart"/>
+      <w:r>
+        <w:t>!™</w:t>
+      </w:r>
+      <w:proofErr w:type="gramEnd"/>
+      <w:r>
+        <w:t xml:space="preserve"> software. </w:t>
+      </w:r>
+      <w:r>
+        <w:t>Ensure that the server has been fully configured so that tests can be done along the way during the client configuration.</w:t>
+      </w:r>
+    </w:p>
+    <w:p>
+      <w:pPr>
+        <w:pStyle w:val="Heading2"/>
+      </w:pPr>
+      <w:bookmarkStart w:id="8" w:name="_Toc348519677"/>
+      <w:r>
+        <w:t>The Authentication Plugin</w:t>
+      </w:r>
+      <w:bookmarkEnd w:id="8"/>
+    </w:p>
+    <w:p>
+      <w:r>
+        <w:t xml:space="preserve"> Install the Microsoft</w:t>
+      </w:r>
+      <w:r>
+        <w:t>™</w:t>
+      </w:r>
+      <w:r>
+        <w:t xml:space="preserve"> .net Framework 2.0 or later</w:t>
+      </w:r>
+      <w:r>
+        <w:t xml:space="preserve">, which will be needed in order to compile the c# code. There are then two resources that must be obtained, an accompanying c# file called </w:t>
+      </w:r>
+      <w:proofErr w:type="spellStart"/>
+      <w:r>
+        <w:rPr>
+          <w:i/>
+        </w:rPr>
+        <w:t>ServerCommandProxy.cs</w:t>
+      </w:r>
+      <w:proofErr w:type="spellEnd"/>
+      <w:r>
+        <w:t xml:space="preserve"> located in the </w:t>
+      </w:r>
+      <w:r>
+        <w:rPr>
+          <w:i/>
+        </w:rPr>
+        <w:t>/server/examples/</w:t>
+      </w:r>
+      <w:proofErr w:type="spellStart"/>
+      <w:r>
+        <w:rPr>
+          <w:i/>
+        </w:rPr>
+        <w:t>webservices</w:t>
+      </w:r>
+      <w:proofErr w:type="spellEnd"/>
+      <w:r>
+        <w:rPr>
+          <w:i/>
+        </w:rPr>
+        <w:t>/</w:t>
+      </w:r>
+      <w:r>
+        <w:t xml:space="preserve"> directory inside the </w:t>
+      </w:r>
+      <w:proofErr w:type="spellStart"/>
+      <w:r>
+        <w:t>PaperCut</w:t>
+      </w:r>
+      <w:proofErr w:type="spellEnd"/>
+      <w:r>
+        <w:t>™ application server program files directory.</w:t>
+      </w:r>
+      <w:r>
+        <w:t xml:space="preserve"> Copy the </w:t>
+      </w:r>
+      <w:proofErr w:type="spellStart"/>
+      <w:r>
+        <w:rPr>
+          <w:i/>
+        </w:rPr>
+        <w:t>ServerCommandProxy.cs</w:t>
+      </w:r>
+      <w:proofErr w:type="spellEnd"/>
+      <w:r>
+        <w:t xml:space="preserve"> into the same working directory that has the </w:t>
+      </w:r>
+      <w:proofErr w:type="spellStart"/>
+      <w:r>
+        <w:rPr>
+          <w:i/>
+        </w:rPr>
+        <w:t>MaxxairAuth.cs</w:t>
+      </w:r>
+      <w:proofErr w:type="spellEnd"/>
+      <w:r>
+        <w:t xml:space="preserve"> file which accompanies this ReadMe. Then go to </w:t>
+      </w:r>
+      <w:hyperlink r:id="rId14" w:history="1">
+        <w:r>
+          <w:rPr>
+            <w:rStyle w:val="Hyperlink"/>
+          </w:rPr>
+          <w:t>http://xml-rpc.net/</w:t>
+        </w:r>
+      </w:hyperlink>
+      <w:r>
+        <w:t xml:space="preserve"> and download the latest production release. In the zip folder there should be a </w:t>
+      </w:r>
+      <w:r>
+        <w:rPr>
+          <w:i/>
+        </w:rPr>
+        <w:t xml:space="preserve">CookComputing.XmlRpcV2.dll </w:t>
+      </w:r>
+      <w:r>
+        <w:t xml:space="preserve">file that will be used by the </w:t>
+      </w:r>
+      <w:proofErr w:type="spellStart"/>
+      <w:r>
+        <w:rPr>
+          <w:i/>
+        </w:rPr>
+        <w:t>ServerCommandProxy.cs</w:t>
+      </w:r>
+      <w:proofErr w:type="spellEnd"/>
+      <w:r>
+        <w:t xml:space="preserve"> to communicate with the </w:t>
+      </w:r>
+      <w:proofErr w:type="spellStart"/>
+      <w:r>
+        <w:t>PaperCut</w:t>
+      </w:r>
+      <w:proofErr w:type="spellEnd"/>
+      <w:r>
+        <w:t xml:space="preserve">™ server; copy this file into your working directory. </w:t>
+      </w:r>
+    </w:p>
+    <w:p>
+      <w:r>
+        <w:t xml:space="preserve">Open the </w:t>
+      </w:r>
+      <w:proofErr w:type="spellStart"/>
+      <w:r>
+        <w:rPr>
+          <w:i/>
+        </w:rPr>
+        <w:t>MaxxairAuth.cs</w:t>
+      </w:r>
+      <w:proofErr w:type="spellEnd"/>
+      <w:r>
+        <w:t xml:space="preserve">, navigate to the user configuration area and fill in the variables with your values. </w:t>
+      </w:r>
+      <w:proofErr w:type="spellStart"/>
+      <w:proofErr w:type="gramStart"/>
+      <w:r>
+        <w:rPr>
+          <w:i/>
+        </w:rPr>
+        <w:t>authToken</w:t>
+      </w:r>
+      <w:proofErr w:type="spellEnd"/>
+      <w:proofErr w:type="gramEnd"/>
+      <w:r>
+        <w:rPr>
+          <w:i/>
+        </w:rPr>
+        <w:t xml:space="preserve"> </w:t>
+      </w:r>
+      <w:r>
+        <w:t xml:space="preserve">can either be the built in administrator account password, or the web services API key that was set earlier in this tutorial; it is suggested that you use the API key for security purposes. </w:t>
+      </w:r>
+    </w:p>
     <w:sectPr>
-      <w:headerReference w:type="default" r:id="rId14"/>
+      <w:headerReference w:type="default" r:id="rId15"/>
       <w:pgSz w:w="12240" w:h="15840"/>
       <w:pgMar w:top="1440" w:right="1440" w:bottom="1440" w:left="1440" w:header="720" w:footer="720" w:gutter="0"/>
       <w:pgNumType w:start="0"/>
@@ -1794,7 +2104,23 @@
       <w:jc w:val="right"/>
     </w:pPr>
     <w:r>
-      <w:t>Make the Cut!™ Papercut™ Plugin</w:t>
+      <w:t>Make the Cut</w:t>
+    </w:r>
+    <w:proofErr w:type="gramStart"/>
+    <w:r>
+      <w:t>!™</w:t>
+    </w:r>
+    <w:proofErr w:type="gramEnd"/>
+    <w:r>
+      <w:t xml:space="preserve"> </w:t>
+    </w:r>
+    <w:proofErr w:type="spellStart"/>
+    <w:r>
+      <w:t>PaperCut</w:t>
+    </w:r>
+    <w:proofErr w:type="spellEnd"/>
+    <w:r>
+      <w:t>™ Plugin</w:t>
     </w:r>
   </w:p>
   <w:p>
@@ -1924,8 +2250,240 @@
       </w:rPr>
     </w:lvl>
   </w:abstractNum>
+  <w:abstractNum w:abstractNumId="1">
+    <w:nsid w:val="3F666F0A"/>
+    <w:multiLevelType w:val="hybridMultilevel"/>
+    <w:tmpl w:val="5AFE299A"/>
+    <w:lvl w:ilvl="0" w:tplc="04090001">
+      <w:start w:val="1"/>
+      <w:numFmt w:val="bullet"/>
+      <w:lvlText w:val=""/>
+      <w:lvlJc w:val="left"/>
+      <w:pPr>
+        <w:ind w:left="720" w:hanging="360"/>
+      </w:pPr>
+      <w:rPr>
+        <w:rFonts w:ascii="Symbol" w:hAnsi="Symbol" w:hint="default"/>
+      </w:rPr>
+    </w:lvl>
+    <w:lvl w:ilvl="1" w:tplc="04090003" w:tentative="1">
+      <w:start w:val="1"/>
+      <w:numFmt w:val="bullet"/>
+      <w:lvlText w:val="o"/>
+      <w:lvlJc w:val="left"/>
+      <w:pPr>
+        <w:ind w:left="1440" w:hanging="360"/>
+      </w:pPr>
+      <w:rPr>
+        <w:rFonts w:ascii="Courier New" w:hAnsi="Courier New" w:cs="Courier New" w:hint="default"/>
+      </w:rPr>
+    </w:lvl>
+    <w:lvl w:ilvl="2" w:tplc="04090005" w:tentative="1">
+      <w:start w:val="1"/>
+      <w:numFmt w:val="bullet"/>
+      <w:lvlText w:val=""/>
+      <w:lvlJc w:val="left"/>
+      <w:pPr>
+        <w:ind w:left="2160" w:hanging="360"/>
+      </w:pPr>
+      <w:rPr>
+        <w:rFonts w:ascii="Wingdings" w:hAnsi="Wingdings" w:hint="default"/>
+      </w:rPr>
+    </w:lvl>
+    <w:lvl w:ilvl="3" w:tplc="04090001" w:tentative="1">
+      <w:start w:val="1"/>
+      <w:numFmt w:val="bullet"/>
+      <w:lvlText w:val=""/>
+      <w:lvlJc w:val="left"/>
+      <w:pPr>
+        <w:ind w:left="2880" w:hanging="360"/>
+      </w:pPr>
+      <w:rPr>
+        <w:rFonts w:ascii="Symbol" w:hAnsi="Symbol" w:hint="default"/>
+      </w:rPr>
+    </w:lvl>
+    <w:lvl w:ilvl="4" w:tplc="04090003" w:tentative="1">
+      <w:start w:val="1"/>
+      <w:numFmt w:val="bullet"/>
+      <w:lvlText w:val="o"/>
+      <w:lvlJc w:val="left"/>
+      <w:pPr>
+        <w:ind w:left="3600" w:hanging="360"/>
+      </w:pPr>
+      <w:rPr>
+        <w:rFonts w:ascii="Courier New" w:hAnsi="Courier New" w:cs="Courier New" w:hint="default"/>
+      </w:rPr>
+    </w:lvl>
+    <w:lvl w:ilvl="5" w:tplc="04090005" w:tentative="1">
+      <w:start w:val="1"/>
+      <w:numFmt w:val="bullet"/>
+      <w:lvlText w:val=""/>
+      <w:lvlJc w:val="left"/>
+      <w:pPr>
+        <w:ind w:left="4320" w:hanging="360"/>
+      </w:pPr>
+      <w:rPr>
+        <w:rFonts w:ascii="Wingdings" w:hAnsi="Wingdings" w:hint="default"/>
+      </w:rPr>
+    </w:lvl>
+    <w:lvl w:ilvl="6" w:tplc="04090001" w:tentative="1">
+      <w:start w:val="1"/>
+      <w:numFmt w:val="bullet"/>
+      <w:lvlText w:val=""/>
+      <w:lvlJc w:val="left"/>
+      <w:pPr>
+        <w:ind w:left="5040" w:hanging="360"/>
+      </w:pPr>
+      <w:rPr>
+        <w:rFonts w:ascii="Symbol" w:hAnsi="Symbol" w:hint="default"/>
+      </w:rPr>
+    </w:lvl>
+    <w:lvl w:ilvl="7" w:tplc="04090003" w:tentative="1">
+      <w:start w:val="1"/>
+      <w:numFmt w:val="bullet"/>
+      <w:lvlText w:val="o"/>
+      <w:lvlJc w:val="left"/>
+      <w:pPr>
+        <w:ind w:left="5760" w:hanging="360"/>
+      </w:pPr>
+      <w:rPr>
+        <w:rFonts w:ascii="Courier New" w:hAnsi="Courier New" w:cs="Courier New" w:hint="default"/>
+      </w:rPr>
+    </w:lvl>
+    <w:lvl w:ilvl="8" w:tplc="04090005" w:tentative="1">
+      <w:start w:val="1"/>
+      <w:numFmt w:val="bullet"/>
+      <w:lvlText w:val=""/>
+      <w:lvlJc w:val="left"/>
+      <w:pPr>
+        <w:ind w:left="6480" w:hanging="360"/>
+      </w:pPr>
+      <w:rPr>
+        <w:rFonts w:ascii="Wingdings" w:hAnsi="Wingdings" w:hint="default"/>
+      </w:rPr>
+    </w:lvl>
+  </w:abstractNum>
+  <w:abstractNum w:abstractNumId="2">
+    <w:nsid w:val="4C976FF1"/>
+    <w:multiLevelType w:val="hybridMultilevel"/>
+    <w:tmpl w:val="8B9664F4"/>
+    <w:lvl w:ilvl="0" w:tplc="04090001">
+      <w:start w:val="1"/>
+      <w:numFmt w:val="bullet"/>
+      <w:lvlText w:val=""/>
+      <w:lvlJc w:val="left"/>
+      <w:pPr>
+        <w:ind w:left="720" w:hanging="360"/>
+      </w:pPr>
+      <w:rPr>
+        <w:rFonts w:ascii="Symbol" w:hAnsi="Symbol" w:hint="default"/>
+      </w:rPr>
+    </w:lvl>
+    <w:lvl w:ilvl="1" w:tplc="04090003" w:tentative="1">
+      <w:start w:val="1"/>
+      <w:numFmt w:val="bullet"/>
+      <w:lvlText w:val="o"/>
+      <w:lvlJc w:val="left"/>
+      <w:pPr>
+        <w:ind w:left="1440" w:hanging="360"/>
+      </w:pPr>
+      <w:rPr>
+        <w:rFonts w:ascii="Courier New" w:hAnsi="Courier New" w:cs="Courier New" w:hint="default"/>
+      </w:rPr>
+    </w:lvl>
+    <w:lvl w:ilvl="2" w:tplc="04090005" w:tentative="1">
+      <w:start w:val="1"/>
+      <w:numFmt w:val="bullet"/>
+      <w:lvlText w:val=""/>
+      <w:lvlJc w:val="left"/>
+      <w:pPr>
+        <w:ind w:left="2160" w:hanging="360"/>
+      </w:pPr>
+      <w:rPr>
+        <w:rFonts w:ascii="Wingdings" w:hAnsi="Wingdings" w:hint="default"/>
+      </w:rPr>
+    </w:lvl>
+    <w:lvl w:ilvl="3" w:tplc="04090001" w:tentative="1">
+      <w:start w:val="1"/>
+      <w:numFmt w:val="bullet"/>
+      <w:lvlText w:val=""/>
+      <w:lvlJc w:val="left"/>
+      <w:pPr>
+        <w:ind w:left="2880" w:hanging="360"/>
+      </w:pPr>
+      <w:rPr>
+        <w:rFonts w:ascii="Symbol" w:hAnsi="Symbol" w:hint="default"/>
+      </w:rPr>
+    </w:lvl>
+    <w:lvl w:ilvl="4" w:tplc="04090003" w:tentative="1">
+      <w:start w:val="1"/>
+      <w:numFmt w:val="bullet"/>
+      <w:lvlText w:val="o"/>
+      <w:lvlJc w:val="left"/>
+      <w:pPr>
+        <w:ind w:left="3600" w:hanging="360"/>
+      </w:pPr>
+      <w:rPr>
+        <w:rFonts w:ascii="Courier New" w:hAnsi="Courier New" w:cs="Courier New" w:hint="default"/>
+      </w:rPr>
+    </w:lvl>
+    <w:lvl w:ilvl="5" w:tplc="04090005" w:tentative="1">
+      <w:start w:val="1"/>
+      <w:numFmt w:val="bullet"/>
+      <w:lvlText w:val=""/>
+      <w:lvlJc w:val="left"/>
+      <w:pPr>
+        <w:ind w:left="4320" w:hanging="360"/>
+      </w:pPr>
+      <w:rPr>
+        <w:rFonts w:ascii="Wingdings" w:hAnsi="Wingdings" w:hint="default"/>
+      </w:rPr>
+    </w:lvl>
+    <w:lvl w:ilvl="6" w:tplc="04090001" w:tentative="1">
+      <w:start w:val="1"/>
+      <w:numFmt w:val="bullet"/>
+      <w:lvlText w:val=""/>
+      <w:lvlJc w:val="left"/>
+      <w:pPr>
+        <w:ind w:left="5040" w:hanging="360"/>
+      </w:pPr>
+      <w:rPr>
+        <w:rFonts w:ascii="Symbol" w:hAnsi="Symbol" w:hint="default"/>
+      </w:rPr>
+    </w:lvl>
+    <w:lvl w:ilvl="7" w:tplc="04090003" w:tentative="1">
+      <w:start w:val="1"/>
+      <w:numFmt w:val="bullet"/>
+      <w:lvlText w:val="o"/>
+      <w:lvlJc w:val="left"/>
+      <w:pPr>
+        <w:ind w:left="5760" w:hanging="360"/>
+      </w:pPr>
+      <w:rPr>
+        <w:rFonts w:ascii="Courier New" w:hAnsi="Courier New" w:cs="Courier New" w:hint="default"/>
+      </w:rPr>
+    </w:lvl>
+    <w:lvl w:ilvl="8" w:tplc="04090005" w:tentative="1">
+      <w:start w:val="1"/>
+      <w:numFmt w:val="bullet"/>
+      <w:lvlText w:val=""/>
+      <w:lvlJc w:val="left"/>
+      <w:pPr>
+        <w:ind w:left="6480" w:hanging="360"/>
+      </w:pPr>
+      <w:rPr>
+        <w:rFonts w:ascii="Wingdings" w:hAnsi="Wingdings" w:hint="default"/>
+      </w:rPr>
+    </w:lvl>
+  </w:abstractNum>
   <w:num w:numId="1">
     <w:abstractNumId w:val="0"/>
+  </w:num>
+  <w:num w:numId="2">
+    <w:abstractNumId w:val="2"/>
+  </w:num>
+  <w:num w:numId="3">
+    <w:abstractNumId w:val="1"/>
   </w:num>
 </w:numbering>
 </file>
@@ -3069,62 +3627,6 @@
         </w:p>
       </w:docPartBody>
     </w:docPart>
-    <w:docPart>
-      <w:docPartPr>
-        <w:name w:val="6333DAEC120D435BBD518A83AB3ABE95"/>
-        <w:category>
-          <w:name w:val="General"/>
-          <w:gallery w:val="placeholder"/>
-        </w:category>
-        <w:types>
-          <w:type w:val="bbPlcHdr"/>
-        </w:types>
-        <w:behaviors>
-          <w:behavior w:val="content"/>
-        </w:behaviors>
-        <w:guid w:val="{3C4A496A-55CD-4AAB-80E5-3E01265F17EA}"/>
-      </w:docPartPr>
-      <w:docPartBody>
-        <w:p>
-          <w:pPr>
-            <w:pStyle w:val="6333DAEC120D435BBD518A83AB3ABE95"/>
-          </w:pPr>
-          <w:r>
-            <w:rPr>
-              <w:b/>
-              <w:bCs/>
-            </w:rPr>
-            <w:t>[Pick the date]</w:t>
-          </w:r>
-        </w:p>
-      </w:docPartBody>
-    </w:docPart>
-    <w:docPart>
-      <w:docPartPr>
-        <w:name w:val="E5941F19EC944AE081151DEC44F006E5"/>
-        <w:category>
-          <w:name w:val="General"/>
-          <w:gallery w:val="placeholder"/>
-        </w:category>
-        <w:types>
-          <w:type w:val="bbPlcHdr"/>
-        </w:types>
-        <w:behaviors>
-          <w:behavior w:val="content"/>
-        </w:behaviors>
-        <w:guid w:val="{7B9BB409-1F27-4E9A-A7AA-A53B1327C92E}"/>
-      </w:docPartPr>
-      <w:docPartBody>
-        <w:p>
-          <w:pPr>
-            <w:pStyle w:val="E5941F19EC944AE081151DEC44F006E5"/>
-          </w:pPr>
-          <w:r>
-            <w:t>[Type the abstract of the document here. The abstract is typically a short summary of the contents of the document. Type the abstract of the document here. The abstract is typically a short summary of the contents of the document.]</w:t>
-          </w:r>
-        </w:p>
-      </w:docPartBody>
-    </w:docPart>
   </w:docParts>
 </w:glossaryDocument>
 </file>
@@ -3197,8 +3699,11 @@
   </w:compat>
   <w:rsids>
     <w:rsidRoot w:val="00F619CF"/>
+    <w:rsid w:val="006207B4"/>
+    <w:rsid w:val="00A56F81"/>
     <w:rsid w:val="00F619CF"/>
     <w:rsid w:val="00F91199"/>
+    <w:rsid w:val="00FF6B92"/>
   </w:rsids>
   <m:mathPr>
     <m:mathFont m:val="Cambria Math"/>
@@ -3951,7 +4456,7 @@
 <file path=customXml/item1.xml><?xml version="1.0" encoding="utf-8"?>
 <CoverPageProperties xmlns="http://schemas.microsoft.com/office/2006/coverPageProps">
   <PublishDate>2013-01-29T00:00:00</PublishDate>
-  <Abstract>This document contains explanation of code and how to setup the plugin to track a KNK Max Air cutter as though it was a printer in Papercut™.</Abstract>
+  <Abstract>This document contains explanation of code and how to setup the plugin to track a KNK Max Air cutter as though it was a printer in PaperCut™.</Abstract>
   <CompanyAddress/>
   <CompanyPhone/>
   <CompanyFax/>
@@ -3972,7 +4477,7 @@
 </file>
 
 <file path=customXml/itemProps2.xml><?xml version="1.0" encoding="utf-8"?>
-<ds:datastoreItem xmlns:ds="http://schemas.openxmlformats.org/officeDocument/2006/customXml" ds:itemID="{25242D86-79A3-42A2-B055-12A9B86FE2D7}">
+<ds:datastoreItem xmlns:ds="http://schemas.openxmlformats.org/officeDocument/2006/customXml" ds:itemID="{C2E7EF8C-F31A-4537-A365-BA1103E84176}">
   <ds:schemaRefs>
     <ds:schemaRef ds:uri="http://schemas.openxmlformats.org/officeDocument/2006/bibliography"/>
   </ds:schemaRefs>

</xml_diff>